<commit_message>
user manual pdf and docx
</commit_message>
<xml_diff>
--- a/docs/TTS_user_manual.docx
+++ b/docs/TTS_user_manual.docx
@@ -1753,15 +1753,13 @@
       <w:r>
         <w:br w:type="page"/>
       </w:r>
-      <w:bookmarkStart w:id="0" w:name="_GoBack"/>
-      <w:bookmarkEnd w:id="0"/>
     </w:p>
     <w:p>
       <w:pPr>
         <w:pStyle w:val="Nagwek1"/>
         <w:spacing w:line="360" w:lineRule="auto"/>
       </w:pPr>
-      <w:bookmarkStart w:id="1" w:name="_Toc519366644"/>
+      <w:bookmarkStart w:id="0" w:name="_Toc519366644"/>
       <w:r>
         <w:rPr>
           <w:lang w:val="pl-PL"/>
@@ -1769,7 +1767,7 @@
         <w:lastRenderedPageBreak/>
         <w:t>Przeznaczenie serwisu</w:t>
       </w:r>
-      <w:bookmarkEnd w:id="1"/>
+      <w:bookmarkEnd w:id="0"/>
     </w:p>
     <w:p>
       <w:pPr>
@@ -1865,14 +1863,14 @@
           <w:lang w:val="pl-PL"/>
         </w:rPr>
       </w:pPr>
-      <w:bookmarkStart w:id="2" w:name="_Toc519366645"/>
+      <w:bookmarkStart w:id="1" w:name="_Toc519366645"/>
       <w:r>
         <w:rPr>
           <w:lang w:val="pl-PL"/>
         </w:rPr>
         <w:t>Strona startowa</w:t>
       </w:r>
-      <w:bookmarkEnd w:id="2"/>
+      <w:bookmarkEnd w:id="1"/>
     </w:p>
     <w:p>
       <w:pPr>
@@ -2625,7 +2623,7 @@
           <w:lang w:val="pl-PL"/>
         </w:rPr>
       </w:pPr>
-      <w:bookmarkStart w:id="3" w:name="_Toc519366646"/>
+      <w:bookmarkStart w:id="2" w:name="_Toc519366646"/>
       <w:r>
         <w:rPr>
           <w:lang w:val="pl-PL"/>
@@ -2660,7 +2658,7 @@
         </w:rPr>
         <w:t>!) – użytkownik niezalogowany</w:t>
       </w:r>
-      <w:bookmarkEnd w:id="3"/>
+      <w:bookmarkEnd w:id="2"/>
     </w:p>
     <w:p>
       <w:pPr>
@@ -2866,7 +2864,7 @@
           </mc:Choice>
           <mc:Fallback>
             <w:pict>
-              <v:shapetype w14:anchorId="7BE68A53" id="_x0000_t32" coordsize="21600,21600" o:spt="32" o:oned="t" path="m,l21600,21600e" filled="f">
+              <v:shapetype w14:anchorId="1372925D" id="_x0000_t32" coordsize="21600,21600" o:spt="32" o:oned="t" path="m,l21600,21600e" filled="f">
                 <v:path arrowok="t" fillok="f" o:connecttype="none"/>
                 <o:lock v:ext="edit" shapetype="t"/>
               </v:shapetype>
@@ -2936,7 +2934,7 @@
           </mc:Choice>
           <mc:Fallback>
             <w:pict>
-              <v:shape w14:anchorId="3D1E9076" id="Łącznik prosty ze strzałką 479" o:spid="_x0000_s1026" type="#_x0000_t32" style="position:absolute;margin-left:203.25pt;margin-top:93.75pt;width:0;height:36pt;flip:y;z-index:251756032;visibility:visible;mso-wrap-style:square;mso-wrap-distance-left:9pt;mso-wrap-distance-top:0;mso-wrap-distance-right:9pt;mso-wrap-distance-bottom:0;mso-position-horizontal:absolute;mso-position-horizontal-relative:text;mso-position-vertical:absolute;mso-position-vertical-relative:text" o:gfxdata="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" strokecolor="#7e2a0d [1924]">
+              <v:shape w14:anchorId="55A06F0B" id="Łącznik prosty ze strzałką 479" o:spid="_x0000_s1026" type="#_x0000_t32" style="position:absolute;margin-left:203.25pt;margin-top:93.75pt;width:0;height:36pt;flip:y;z-index:251756032;visibility:visible;mso-wrap-style:square;mso-wrap-distance-left:9pt;mso-wrap-distance-top:0;mso-wrap-distance-right:9pt;mso-wrap-distance-bottom:0;mso-position-horizontal:absolute;mso-position-horizontal-relative:text;mso-position-vertical:absolute;mso-position-vertical-relative:text" o:gfxdata="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" strokecolor="#7e2a0d [1924]">
                 <v:stroke endarrow="block"/>
               </v:shape>
             </w:pict>
@@ -3006,35 +3004,7 @@
                                   <w14:bevel/>
                                 </w14:textOutline>
                               </w:rPr>
-                              <w:t>Data/</w:t>
-                            </w:r>
-                            <w:proofErr w:type="spellStart"/>
-                            <w:r>
-                              <w:rPr>
-                                <w:lang w:val="pl-PL"/>
-                                <w14:textOutline w14:w="9525" w14:cap="rnd" w14:cmpd="sng" w14:algn="ctr">
-                                  <w14:solidFill>
-                                    <w14:srgbClr w14:val="00B050"/>
-                                  </w14:solidFill>
-                                  <w14:prstDash w14:val="solid"/>
-                                  <w14:bevel/>
-                                </w14:textOutline>
-                              </w:rPr>
-                              <w:t>godzian</w:t>
-                            </w:r>
-                            <w:proofErr w:type="spellEnd"/>
-                            <w:r>
-                              <w:rPr>
-                                <w:lang w:val="pl-PL"/>
-                                <w14:textOutline w14:w="9525" w14:cap="rnd" w14:cmpd="sng" w14:algn="ctr">
-                                  <w14:solidFill>
-                                    <w14:srgbClr w14:val="00B050"/>
-                                  </w14:solidFill>
-                                  <w14:prstDash w14:val="solid"/>
-                                  <w14:bevel/>
-                                </w14:textOutline>
-                              </w:rPr>
-                              <w:t xml:space="preserve"> utworzenia</w:t>
+                              <w:t>Data/godzin utworzenia</w:t>
                             </w:r>
                           </w:p>
                         </w:txbxContent>
@@ -3086,35 +3056,7 @@
                             <w14:bevel/>
                           </w14:textOutline>
                         </w:rPr>
-                        <w:t>Data/</w:t>
-                      </w:r>
-                      <w:proofErr w:type="spellStart"/>
-                      <w:r>
-                        <w:rPr>
-                          <w:lang w:val="pl-PL"/>
-                          <w14:textOutline w14:w="9525" w14:cap="rnd" w14:cmpd="sng" w14:algn="ctr">
-                            <w14:solidFill>
-                              <w14:srgbClr w14:val="00B050"/>
-                            </w14:solidFill>
-                            <w14:prstDash w14:val="solid"/>
-                            <w14:bevel/>
-                          </w14:textOutline>
-                        </w:rPr>
-                        <w:t>godzian</w:t>
-                      </w:r>
-                      <w:proofErr w:type="spellEnd"/>
-                      <w:r>
-                        <w:rPr>
-                          <w:lang w:val="pl-PL"/>
-                          <w14:textOutline w14:w="9525" w14:cap="rnd" w14:cmpd="sng" w14:algn="ctr">
-                            <w14:solidFill>
-                              <w14:srgbClr w14:val="00B050"/>
-                            </w14:solidFill>
-                            <w14:prstDash w14:val="solid"/>
-                            <w14:bevel/>
-                          </w14:textOutline>
-                        </w:rPr>
-                        <w:t xml:space="preserve"> utworzenia</w:t>
+                        <w:t>Data/godzin utworzenia</w:t>
                       </w:r>
                     </w:p>
                   </w:txbxContent>
@@ -3184,7 +3126,7 @@
           </mc:Choice>
           <mc:Fallback>
             <w:pict>
-              <v:shape w14:anchorId="7F12202F" id="Łącznik prosty ze strzałką 477" o:spid="_x0000_s1026" type="#_x0000_t32" style="position:absolute;margin-left:42.75pt;margin-top:90.7pt;width:0;height:36pt;flip:y;z-index:251752960;visibility:visible;mso-wrap-style:square;mso-wrap-distance-left:9pt;mso-wrap-distance-top:0;mso-wrap-distance-right:9pt;mso-wrap-distance-bottom:0;mso-position-horizontal:absolute;mso-position-horizontal-relative:text;mso-position-vertical:absolute;mso-position-vertical-relative:text" o:gfxdata="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" strokecolor="#7e2a0d [1924]">
+              <v:shape w14:anchorId="7CBD7D1F" id="Łącznik prosty ze strzałką 477" o:spid="_x0000_s1026" type="#_x0000_t32" style="position:absolute;margin-left:42.75pt;margin-top:90.7pt;width:0;height:36pt;flip:y;z-index:251752960;visibility:visible;mso-wrap-style:square;mso-wrap-distance-left:9pt;mso-wrap-distance-top:0;mso-wrap-distance-right:9pt;mso-wrap-distance-bottom:0;mso-position-horizontal:absolute;mso-position-horizontal-relative:text;mso-position-vertical:absolute;mso-position-vertical-relative:text" o:gfxdata="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" strokecolor="#7e2a0d [1924]">
                 <v:stroke endarrow="block"/>
               </v:shape>
             </w:pict>
@@ -3386,7 +3328,7 @@
           <w:lang w:val="pl-PL"/>
         </w:rPr>
       </w:pPr>
-      <w:bookmarkStart w:id="4" w:name="_Toc519366647"/>
+      <w:bookmarkStart w:id="3" w:name="_Toc519366647"/>
       <w:r>
         <w:rPr>
           <w:lang w:val="pl-PL"/>
@@ -3400,7 +3342,7 @@
         </w:rPr>
         <w:t>użytkownika</w:t>
       </w:r>
-      <w:bookmarkEnd w:id="4"/>
+      <w:bookmarkEnd w:id="3"/>
       <w:r>
         <w:rPr>
           <w:lang w:val="pl-PL"/>
@@ -3484,7 +3426,7 @@
           </mc:Choice>
           <mc:Fallback>
             <w:pict>
-              <v:shape w14:anchorId="6CB4C30E" id="Łącznik prosty ze strzałką 28" o:spid="_x0000_s1026" type="#_x0000_t32" style="position:absolute;margin-left:148.5pt;margin-top:143.5pt;width:51.75pt;height:15.75pt;flip:x;z-index:251686400;visibility:visible;mso-wrap-style:square;mso-width-percent:0;mso-height-percent:0;mso-wrap-distance-left:9pt;mso-wrap-distance-top:0;mso-wrap-distance-right:9pt;mso-wrap-distance-bottom:0;mso-position-horizontal:absolute;mso-position-horizontal-relative:text;mso-position-vertical:absolute;mso-position-vertical-relative:text;mso-width-percent:0;mso-height-percent:0;mso-width-relative:margin;mso-height-relative:margin" o:gfxdata="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" strokecolor="#00b050">
+              <v:shape w14:anchorId="3B4CB807" id="Łącznik prosty ze strzałką 28" o:spid="_x0000_s1026" type="#_x0000_t32" style="position:absolute;margin-left:148.5pt;margin-top:143.5pt;width:51.75pt;height:15.75pt;flip:x;z-index:251686400;visibility:visible;mso-wrap-style:square;mso-width-percent:0;mso-height-percent:0;mso-wrap-distance-left:9pt;mso-wrap-distance-top:0;mso-wrap-distance-right:9pt;mso-wrap-distance-bottom:0;mso-position-horizontal:absolute;mso-position-horizontal-relative:text;mso-position-vertical:absolute;mso-position-vertical-relative:text;mso-width-percent:0;mso-height-percent:0;mso-width-relative:margin;mso-height-relative:margin" o:gfxdata="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" strokecolor="#00b050">
                 <v:stroke endarrow="block"/>
               </v:shape>
             </w:pict>
@@ -3560,7 +3502,7 @@
           </mc:Choice>
           <mc:Fallback>
             <w:pict>
-              <v:shape w14:anchorId="0EAD3E6D" id="Łącznik prosty ze strzałką 29" o:spid="_x0000_s1026" type="#_x0000_t32" style="position:absolute;margin-left:126.75pt;margin-top:122.5pt;width:73.5pt;height:9pt;flip:x y;z-index:251688448;visibility:visible;mso-wrap-style:square;mso-width-percent:0;mso-height-percent:0;mso-wrap-distance-left:9pt;mso-wrap-distance-top:0;mso-wrap-distance-right:9pt;mso-wrap-distance-bottom:0;mso-position-horizontal:absolute;mso-position-horizontal-relative:text;mso-position-vertical:absolute;mso-position-vertical-relative:text;mso-width-percent:0;mso-height-percent:0;mso-width-relative:margin;mso-height-relative:margin" o:gfxdata="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" strokecolor="#00b050">
+              <v:shape w14:anchorId="55F9E874" id="Łącznik prosty ze strzałką 29" o:spid="_x0000_s1026" type="#_x0000_t32" style="position:absolute;margin-left:126.75pt;margin-top:122.5pt;width:73.5pt;height:9pt;flip:x y;z-index:251688448;visibility:visible;mso-wrap-style:square;mso-width-percent:0;mso-height-percent:0;mso-wrap-distance-left:9pt;mso-wrap-distance-top:0;mso-wrap-distance-right:9pt;mso-wrap-distance-bottom:0;mso-position-horizontal:absolute;mso-position-horizontal-relative:text;mso-position-vertical:absolute;mso-position-vertical-relative:text;mso-width-percent:0;mso-height-percent:0;mso-width-relative:margin;mso-height-relative:margin" o:gfxdata="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" strokecolor="#00b050">
                 <v:stroke endarrow="block"/>
               </v:shape>
             </w:pict>
@@ -4010,7 +3952,7 @@
           </mc:Choice>
           <mc:Fallback>
             <w:pict>
-              <v:shape w14:anchorId="655BC02D" id="Łącznik prosty ze strzałką 32" o:spid="_x0000_s1026" type="#_x0000_t32" style="position:absolute;margin-left:125.25pt;margin-top:49.75pt;width:57.75pt;height:0;flip:x;z-index:251691520;visibility:visible;mso-wrap-style:square;mso-wrap-distance-left:9pt;mso-wrap-distance-top:0;mso-wrap-distance-right:9pt;mso-wrap-distance-bottom:0;mso-position-horizontal:absolute;mso-position-horizontal-relative:text;mso-position-vertical:absolute;mso-position-vertical-relative:text" o:gfxdata="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" strokecolor="#00b050">
+              <v:shape w14:anchorId="1C4D0518" id="Łącznik prosty ze strzałką 32" o:spid="_x0000_s1026" type="#_x0000_t32" style="position:absolute;margin-left:125.25pt;margin-top:49.75pt;width:57.75pt;height:0;flip:x;z-index:251691520;visibility:visible;mso-wrap-style:square;mso-wrap-distance-left:9pt;mso-wrap-distance-top:0;mso-wrap-distance-right:9pt;mso-wrap-distance-bottom:0;mso-position-horizontal:absolute;mso-position-horizontal-relative:text;mso-position-vertical:absolute;mso-position-vertical-relative:text" o:gfxdata="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" strokecolor="#00b050">
                 <v:stroke endarrow="block"/>
               </v:shape>
             </w:pict>
@@ -4080,7 +4022,7 @@
           </mc:Choice>
           <mc:Fallback>
             <w:pict>
-              <v:shape w14:anchorId="3BA69E99" id="Łącznik prosty ze strzałką 31" o:spid="_x0000_s1026" type="#_x0000_t32" style="position:absolute;margin-left:117.75pt;margin-top:89.5pt;width:57.75pt;height:0;flip:x;z-index:251689472;visibility:visible;mso-wrap-style:square;mso-wrap-distance-left:9pt;mso-wrap-distance-top:0;mso-wrap-distance-right:9pt;mso-wrap-distance-bottom:0;mso-position-horizontal:absolute;mso-position-horizontal-relative:text;mso-position-vertical:absolute;mso-position-vertical-relative:text" o:gfxdata="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" strokecolor="#00b050">
+              <v:shape w14:anchorId="0AF1DEE1" id="Łącznik prosty ze strzałką 31" o:spid="_x0000_s1026" type="#_x0000_t32" style="position:absolute;margin-left:117.75pt;margin-top:89.5pt;width:57.75pt;height:0;flip:x;z-index:251689472;visibility:visible;mso-wrap-style:square;mso-wrap-distance-left:9pt;mso-wrap-distance-top:0;mso-wrap-distance-right:9pt;mso-wrap-distance-bottom:0;mso-position-horizontal:absolute;mso-position-horizontal-relative:text;mso-position-vertical:absolute;mso-position-vertical-relative:text" o:gfxdata="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" strokecolor="#00b050">
                 <v:stroke endarrow="block"/>
               </v:shape>
             </w:pict>
@@ -4150,14 +4092,14 @@
           <w:lang w:val="pl-PL"/>
         </w:rPr>
       </w:pPr>
-      <w:bookmarkStart w:id="5" w:name="_Toc519366648"/>
+      <w:bookmarkStart w:id="4" w:name="_Toc519366648"/>
       <w:r>
         <w:rPr>
           <w:lang w:val="pl-PL"/>
         </w:rPr>
         <w:t>Okno logowania</w:t>
       </w:r>
-      <w:bookmarkEnd w:id="5"/>
+      <w:bookmarkEnd w:id="4"/>
     </w:p>
     <w:p>
       <w:pPr>
@@ -4235,7 +4177,7 @@
           </mc:Choice>
           <mc:Fallback>
             <w:pict>
-              <v:shape w14:anchorId="39DE9F28" id="Łącznik prosty ze strzałką 42" o:spid="_x0000_s1026" type="#_x0000_t32" style="position:absolute;margin-left:327.75pt;margin-top:186.7pt;width:23.25pt;height:3.6pt;z-index:251701760;visibility:visible;mso-wrap-style:square;mso-width-percent:0;mso-height-percent:0;mso-wrap-distance-left:9pt;mso-wrap-distance-top:0;mso-wrap-distance-right:9pt;mso-wrap-distance-bottom:0;mso-position-horizontal:absolute;mso-position-horizontal-relative:text;mso-position-vertical:absolute;mso-position-vertical-relative:text;mso-width-percent:0;mso-height-percent:0;mso-width-relative:margin;mso-height-relative:margin" o:gfxdata="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" strokecolor="#00b050">
+              <v:shape w14:anchorId="513181C4" id="Łącznik prosty ze strzałką 42" o:spid="_x0000_s1026" type="#_x0000_t32" style="position:absolute;margin-left:327.75pt;margin-top:186.7pt;width:23.25pt;height:3.6pt;z-index:251701760;visibility:visible;mso-wrap-style:square;mso-width-percent:0;mso-height-percent:0;mso-wrap-distance-left:9pt;mso-wrap-distance-top:0;mso-wrap-distance-right:9pt;mso-wrap-distance-bottom:0;mso-position-horizontal:absolute;mso-position-horizontal-relative:text;mso-position-vertical:absolute;mso-position-vertical-relative:text;mso-width-percent:0;mso-height-percent:0;mso-width-relative:margin;mso-height-relative:margin" o:gfxdata="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" strokecolor="#00b050">
                 <v:stroke endarrow="block"/>
               </v:shape>
             </w:pict>
@@ -4683,7 +4625,7 @@
           </mc:Choice>
           <mc:Fallback>
             <w:pict>
-              <v:shape w14:anchorId="39FEB025" id="Łącznik prosty ze strzałką 41" o:spid="_x0000_s1026" type="#_x0000_t32" style="position:absolute;margin-left:132pt;margin-top:145.45pt;width:55.5pt;height:0;flip:x;z-index:251700736;visibility:visible;mso-wrap-style:square;mso-wrap-distance-left:9pt;mso-wrap-distance-top:0;mso-wrap-distance-right:9pt;mso-wrap-distance-bottom:0;mso-position-horizontal:absolute;mso-position-horizontal-relative:text;mso-position-vertical:absolute;mso-position-vertical-relative:text" o:gfxdata="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" strokecolor="#00b050">
+              <v:shape w14:anchorId="31E1DC32" id="Łącznik prosty ze strzałką 41" o:spid="_x0000_s1026" type="#_x0000_t32" style="position:absolute;margin-left:132pt;margin-top:145.45pt;width:55.5pt;height:0;flip:x;z-index:251700736;visibility:visible;mso-wrap-style:square;mso-wrap-distance-left:9pt;mso-wrap-distance-top:0;mso-wrap-distance-right:9pt;mso-wrap-distance-bottom:0;mso-position-horizontal:absolute;mso-position-horizontal-relative:text;mso-position-vertical:absolute;mso-position-vertical-relative:text" o:gfxdata="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" strokecolor="#00b050">
                 <v:stroke endarrow="block"/>
               </v:shape>
             </w:pict>
@@ -4759,7 +4701,7 @@
           </mc:Choice>
           <mc:Fallback>
             <w:pict>
-              <v:shape w14:anchorId="3405094A" id="Łącznik prosty ze strzałką 39" o:spid="_x0000_s1026" type="#_x0000_t32" style="position:absolute;margin-left:114.75pt;margin-top:89.2pt;width:61.5pt;height:13.5pt;flip:x;z-index:251697664;visibility:visible;mso-wrap-style:square;mso-width-percent:0;mso-height-percent:0;mso-wrap-distance-left:9pt;mso-wrap-distance-top:0;mso-wrap-distance-right:9pt;mso-wrap-distance-bottom:0;mso-position-horizontal:absolute;mso-position-horizontal-relative:text;mso-position-vertical:absolute;mso-position-vertical-relative:text;mso-width-percent:0;mso-height-percent:0;mso-width-relative:margin;mso-height-relative:margin" o:gfxdata="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" strokecolor="#00b050">
+              <v:shape w14:anchorId="69871FDA" id="Łącznik prosty ze strzałką 39" o:spid="_x0000_s1026" type="#_x0000_t32" style="position:absolute;margin-left:114.75pt;margin-top:89.2pt;width:61.5pt;height:13.5pt;flip:x;z-index:251697664;visibility:visible;mso-wrap-style:square;mso-width-percent:0;mso-height-percent:0;mso-wrap-distance-left:9pt;mso-wrap-distance-top:0;mso-wrap-distance-right:9pt;mso-wrap-distance-bottom:0;mso-position-horizontal:absolute;mso-position-horizontal-relative:text;mso-position-vertical:absolute;mso-position-vertical-relative:text;mso-width-percent:0;mso-height-percent:0;mso-width-relative:margin;mso-height-relative:margin" o:gfxdata="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" strokecolor="#00b050">
                 <v:stroke endarrow="block"/>
               </v:shape>
             </w:pict>
@@ -4835,7 +4777,7 @@
           </mc:Choice>
           <mc:Fallback>
             <w:pict>
-              <v:shape w14:anchorId="526ADAEB" id="Łącznik prosty ze strzałką 40" o:spid="_x0000_s1026" type="#_x0000_t32" style="position:absolute;margin-left:118.5pt;margin-top:61.45pt;width:57.75pt;height:17.25pt;flip:x y;z-index:251699712;visibility:visible;mso-wrap-style:square;mso-width-percent:0;mso-height-percent:0;mso-wrap-distance-left:9pt;mso-wrap-distance-top:0;mso-wrap-distance-right:9pt;mso-wrap-distance-bottom:0;mso-position-horizontal:absolute;mso-position-horizontal-relative:text;mso-position-vertical:absolute;mso-position-vertical-relative:text;mso-width-percent:0;mso-height-percent:0;mso-width-relative:margin;mso-height-relative:margin" o:gfxdata="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" strokecolor="#00b050">
+              <v:shape w14:anchorId="1EB924E8" id="Łącznik prosty ze strzałką 40" o:spid="_x0000_s1026" type="#_x0000_t32" style="position:absolute;margin-left:118.5pt;margin-top:61.45pt;width:57.75pt;height:17.25pt;flip:x y;z-index:251699712;visibility:visible;mso-wrap-style:square;mso-width-percent:0;mso-height-percent:0;mso-wrap-distance-left:9pt;mso-wrap-distance-top:0;mso-wrap-distance-right:9pt;mso-wrap-distance-bottom:0;mso-position-horizontal:absolute;mso-position-horizontal-relative:text;mso-position-vertical:absolute;mso-position-vertical-relative:text;mso-width-percent:0;mso-height-percent:0;mso-width-relative:margin;mso-height-relative:margin" o:gfxdata="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" strokecolor="#00b050">
                 <v:stroke endarrow="block"/>
               </v:shape>
             </w:pict>
@@ -4905,7 +4847,7 @@
           <w:lang w:val="pl-PL"/>
         </w:rPr>
       </w:pPr>
-      <w:bookmarkStart w:id="6" w:name="_Toc519366649"/>
+      <w:bookmarkStart w:id="5" w:name="_Toc519366649"/>
       <w:r>
         <w:rPr>
           <w:lang w:val="pl-PL"/>
@@ -4913,7 +4855,7 @@
         <w:lastRenderedPageBreak/>
         <w:t>Pasek nawigacji po zalogowaniu</w:t>
       </w:r>
-      <w:bookmarkEnd w:id="6"/>
+      <w:bookmarkEnd w:id="5"/>
     </w:p>
     <w:p>
       <w:pPr>
@@ -5488,7 +5430,7 @@
           </mc:Choice>
           <mc:Fallback>
             <w:pict>
-              <v:shape w14:anchorId="022C4F3B" id="Łącznik prosty ze strzałką 50" o:spid="_x0000_s1026" type="#_x0000_t32" style="position:absolute;margin-left:117.75pt;margin-top:50.3pt;width:23.25pt;height:42pt;flip:x y;z-index:251709952;visibility:visible;mso-wrap-style:square;mso-wrap-distance-left:9pt;mso-wrap-distance-top:0;mso-wrap-distance-right:9pt;mso-wrap-distance-bottom:0;mso-position-horizontal:absolute;mso-position-horizontal-relative:text;mso-position-vertical:absolute;mso-position-vertical-relative:text" o:gfxdata="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" strokecolor="#00b050">
+              <v:shape w14:anchorId="34063EB6" id="Łącznik prosty ze strzałką 50" o:spid="_x0000_s1026" type="#_x0000_t32" style="position:absolute;margin-left:117.75pt;margin-top:50.3pt;width:23.25pt;height:42pt;flip:x y;z-index:251709952;visibility:visible;mso-wrap-style:square;mso-wrap-distance-left:9pt;mso-wrap-distance-top:0;mso-wrap-distance-right:9pt;mso-wrap-distance-bottom:0;mso-position-horizontal:absolute;mso-position-horizontal-relative:text;mso-position-vertical:absolute;mso-position-vertical-relative:text" o:gfxdata="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" strokecolor="#00b050">
                 <v:stroke endarrow="block"/>
               </v:shape>
             </w:pict>
@@ -5558,7 +5500,7 @@
           </mc:Choice>
           <mc:Fallback>
             <w:pict>
-              <v:shape w14:anchorId="2E6CCFBF" id="Łącznik prosty ze strzałką 49" o:spid="_x0000_s1026" type="#_x0000_t32" style="position:absolute;margin-left:65.25pt;margin-top:49.55pt;width:0;height:47.25pt;flip:y;z-index:251708928;visibility:visible;mso-wrap-style:square;mso-wrap-distance-left:9pt;mso-wrap-distance-top:0;mso-wrap-distance-right:9pt;mso-wrap-distance-bottom:0;mso-position-horizontal:absolute;mso-position-horizontal-relative:text;mso-position-vertical:absolute;mso-position-vertical-relative:text" o:gfxdata="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" strokecolor="#00b050">
+              <v:shape w14:anchorId="533352CC" id="Łącznik prosty ze strzałką 49" o:spid="_x0000_s1026" type="#_x0000_t32" style="position:absolute;margin-left:65.25pt;margin-top:49.55pt;width:0;height:47.25pt;flip:y;z-index:251708928;visibility:visible;mso-wrap-style:square;mso-wrap-distance-left:9pt;mso-wrap-distance-top:0;mso-wrap-distance-right:9pt;mso-wrap-distance-bottom:0;mso-position-horizontal:absolute;mso-position-horizontal-relative:text;mso-position-vertical:absolute;mso-position-vertical-relative:text" o:gfxdata="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" strokecolor="#00b050">
                 <v:stroke endarrow="block"/>
               </v:shape>
             </w:pict>
@@ -5628,7 +5570,7 @@
           </mc:Choice>
           <mc:Fallback>
             <w:pict>
-              <v:shape w14:anchorId="6D9EE3F3" id="Łącznik prosty ze strzałką 48" o:spid="_x0000_s1026" type="#_x0000_t32" style="position:absolute;margin-left:384.75pt;margin-top:49.55pt;width:4.5pt;height:36pt;flip:y;z-index:251707904;visibility:visible;mso-wrap-style:square;mso-wrap-distance-left:9pt;mso-wrap-distance-top:0;mso-wrap-distance-right:9pt;mso-wrap-distance-bottom:0;mso-position-horizontal:absolute;mso-position-horizontal-relative:text;mso-position-vertical:absolute;mso-position-vertical-relative:text" o:gfxdata="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" strokecolor="#00b050">
+              <v:shape w14:anchorId="05BA16E6" id="Łącznik prosty ze strzałką 48" o:spid="_x0000_s1026" type="#_x0000_t32" style="position:absolute;margin-left:384.75pt;margin-top:49.55pt;width:4.5pt;height:36pt;flip:y;z-index:251707904;visibility:visible;mso-wrap-style:square;mso-wrap-distance-left:9pt;mso-wrap-distance-top:0;mso-wrap-distance-right:9pt;mso-wrap-distance-bottom:0;mso-position-horizontal:absolute;mso-position-horizontal-relative:text;mso-position-vertical:absolute;mso-position-vertical-relative:text" o:gfxdata="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" strokecolor="#00b050">
                 <v:stroke endarrow="block"/>
               </v:shape>
             </w:pict>
@@ -5698,7 +5640,7 @@
           </mc:Choice>
           <mc:Fallback>
             <w:pict>
-              <v:shape w14:anchorId="4C79D115" id="Łącznik prosty ze strzałką 47" o:spid="_x0000_s1026" type="#_x0000_t32" style="position:absolute;margin-left:336pt;margin-top:48.8pt;width:6.75pt;height:33pt;flip:y;z-index:251706880;visibility:visible;mso-wrap-style:square;mso-wrap-distance-left:9pt;mso-wrap-distance-top:0;mso-wrap-distance-right:9pt;mso-wrap-distance-bottom:0;mso-position-horizontal:absolute;mso-position-horizontal-relative:text;mso-position-vertical:absolute;mso-position-vertical-relative:text" o:gfxdata="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" strokecolor="#00b050">
+              <v:shape w14:anchorId="49E63671" id="Łącznik prosty ze strzałką 47" o:spid="_x0000_s1026" type="#_x0000_t32" style="position:absolute;margin-left:336pt;margin-top:48.8pt;width:6.75pt;height:33pt;flip:y;z-index:251706880;visibility:visible;mso-wrap-style:square;mso-wrap-distance-left:9pt;mso-wrap-distance-top:0;mso-wrap-distance-right:9pt;mso-wrap-distance-bottom:0;mso-position-horizontal:absolute;mso-position-horizontal-relative:text;mso-position-vertical:absolute;mso-position-vertical-relative:text" o:gfxdata="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" strokecolor="#00b050">
                 <v:stroke endarrow="block"/>
               </v:shape>
             </w:pict>
@@ -5768,14 +5710,14 @@
           <w:lang w:val="pl-PL"/>
         </w:rPr>
       </w:pPr>
-      <w:bookmarkStart w:id="7" w:name="_Toc519366650"/>
+      <w:bookmarkStart w:id="6" w:name="_Toc519366650"/>
       <w:r>
         <w:rPr>
           <w:lang w:val="pl-PL"/>
         </w:rPr>
         <w:t>Menu ankiet</w:t>
       </w:r>
-      <w:bookmarkEnd w:id="7"/>
+      <w:bookmarkEnd w:id="6"/>
     </w:p>
     <w:p>
       <w:pPr>
@@ -6099,7 +6041,7 @@
           </mc:Choice>
           <mc:Fallback>
             <w:pict>
-              <v:shape w14:anchorId="18441D17" id="Łącznik prosty ze strzałką 59" o:spid="_x0000_s1026" type="#_x0000_t32" style="position:absolute;margin-left:239.25pt;margin-top:87.15pt;width:63pt;height:0;flip:x;z-index:251720192;visibility:visible;mso-wrap-style:square;mso-wrap-distance-left:9pt;mso-wrap-distance-top:0;mso-wrap-distance-right:9pt;mso-wrap-distance-bottom:0;mso-position-horizontal:absolute;mso-position-horizontal-relative:text;mso-position-vertical:absolute;mso-position-vertical-relative:text" o:gfxdata="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" strokecolor="#00b050">
+              <v:shape w14:anchorId="2CF6A420" id="Łącznik prosty ze strzałką 59" o:spid="_x0000_s1026" type="#_x0000_t32" style="position:absolute;margin-left:239.25pt;margin-top:87.15pt;width:63pt;height:0;flip:x;z-index:251720192;visibility:visible;mso-wrap-style:square;mso-wrap-distance-left:9pt;mso-wrap-distance-top:0;mso-wrap-distance-right:9pt;mso-wrap-distance-bottom:0;mso-position-horizontal:absolute;mso-position-horizontal-relative:text;mso-position-vertical:absolute;mso-position-vertical-relative:text" o:gfxdata="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" strokecolor="#00b050">
                 <v:stroke endarrow="block"/>
               </v:shape>
             </w:pict>
@@ -6169,7 +6111,7 @@
           </mc:Choice>
           <mc:Fallback>
             <w:pict>
-              <v:shape w14:anchorId="5D109D9C" id="Łącznik prosty ze strzałką 57" o:spid="_x0000_s1026" type="#_x0000_t32" style="position:absolute;margin-left:94.5pt;margin-top:67.65pt;width:63.75pt;height:0;z-index:251719168;visibility:visible;mso-wrap-style:square;mso-wrap-distance-left:9pt;mso-wrap-distance-top:0;mso-wrap-distance-right:9pt;mso-wrap-distance-bottom:0;mso-position-horizontal:absolute;mso-position-horizontal-relative:text;mso-position-vertical:absolute;mso-position-vertical-relative:text" o:gfxdata="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" strokecolor="#00b050">
+              <v:shape w14:anchorId="6C6E900A" id="Łącznik prosty ze strzałką 57" o:spid="_x0000_s1026" type="#_x0000_t32" style="position:absolute;margin-left:94.5pt;margin-top:67.65pt;width:63.75pt;height:0;z-index:251719168;visibility:visible;mso-wrap-style:square;mso-wrap-distance-left:9pt;mso-wrap-distance-top:0;mso-wrap-distance-right:9pt;mso-wrap-distance-bottom:0;mso-position-horizontal:absolute;mso-position-horizontal-relative:text;mso-position-vertical:absolute;mso-position-vertical-relative:text" o:gfxdata="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" strokecolor="#00b050">
                 <v:stroke endarrow="block"/>
               </v:shape>
             </w:pict>
@@ -6239,7 +6181,7 @@
           <w:lang w:val="pl-PL"/>
         </w:rPr>
       </w:pPr>
-      <w:bookmarkStart w:id="8" w:name="_Toc519366651"/>
+      <w:bookmarkStart w:id="7" w:name="_Toc519366651"/>
       <w:r>
         <w:rPr>
           <w:lang w:val="pl-PL"/>
@@ -6266,7 +6208,7 @@
         </w:rPr>
         <w:t xml:space="preserve"> – użytkownik zalogowany</w:t>
       </w:r>
-      <w:bookmarkEnd w:id="8"/>
+      <w:bookmarkEnd w:id="7"/>
     </w:p>
     <w:p>
       <w:pPr>
@@ -6337,7 +6279,7 @@
           </mc:Choice>
           <mc:Fallback>
             <w:pict>
-              <v:shape w14:anchorId="5D0E4EAB" id="Łącznik prosty ze strzałką 453" o:spid="_x0000_s1026" type="#_x0000_t32" style="position:absolute;margin-left:401.25pt;margin-top:63.75pt;width:0;height:36pt;flip:y;z-index:251733504;visibility:visible;mso-wrap-style:square;mso-wrap-distance-left:9pt;mso-wrap-distance-top:0;mso-wrap-distance-right:9pt;mso-wrap-distance-bottom:0;mso-position-horizontal:absolute;mso-position-horizontal-relative:text;mso-position-vertical:absolute;mso-position-vertical-relative:text" o:gfxdata="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" strokecolor="#00b050">
+              <v:shape w14:anchorId="63A332A3" id="Łącznik prosty ze strzałką 453" o:spid="_x0000_s1026" type="#_x0000_t32" style="position:absolute;margin-left:401.25pt;margin-top:63.75pt;width:0;height:36pt;flip:y;z-index:251733504;visibility:visible;mso-wrap-style:square;mso-wrap-distance-left:9pt;mso-wrap-distance-top:0;mso-wrap-distance-right:9pt;mso-wrap-distance-bottom:0;mso-position-horizontal:absolute;mso-position-horizontal-relative:text;mso-position-vertical:absolute;mso-position-vertical-relative:text" o:gfxdata="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" strokecolor="#00b050">
                 <v:stroke endarrow="block"/>
               </v:shape>
             </w:pict>
@@ -6407,7 +6349,7 @@
           </mc:Choice>
           <mc:Fallback>
             <w:pict>
-              <v:shape w14:anchorId="504E15F4" id="Łącznik prosty ze strzałką 452" o:spid="_x0000_s1026" type="#_x0000_t32" style="position:absolute;margin-left:339pt;margin-top:66pt;width:0;height:36pt;flip:y;z-index:251731456;visibility:visible;mso-wrap-style:square;mso-wrap-distance-left:9pt;mso-wrap-distance-top:0;mso-wrap-distance-right:9pt;mso-wrap-distance-bottom:0;mso-position-horizontal:absolute;mso-position-horizontal-relative:text;mso-position-vertical:absolute;mso-position-vertical-relative:text" o:gfxdata="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" strokecolor="#00b050">
+              <v:shape w14:anchorId="2CFEAB1B" id="Łącznik prosty ze strzałką 452" o:spid="_x0000_s1026" type="#_x0000_t32" style="position:absolute;margin-left:339pt;margin-top:66pt;width:0;height:36pt;flip:y;z-index:251731456;visibility:visible;mso-wrap-style:square;mso-wrap-distance-left:9pt;mso-wrap-distance-top:0;mso-wrap-distance-right:9pt;mso-wrap-distance-bottom:0;mso-position-horizontal:absolute;mso-position-horizontal-relative:text;mso-position-vertical:absolute;mso-position-vertical-relative:text" o:gfxdata="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" strokecolor="#00b050">
                 <v:stroke endarrow="block"/>
               </v:shape>
             </w:pict>
@@ -6477,7 +6419,7 @@
           </mc:Choice>
           <mc:Fallback>
             <w:pict>
-              <v:shape w14:anchorId="139B3D4C" id="Łącznik prosty ze strzałką 451" o:spid="_x0000_s1026" type="#_x0000_t32" style="position:absolute;margin-left:259.5pt;margin-top:66pt;width:0;height:36pt;flip:y;z-index:251729408;visibility:visible;mso-wrap-style:square;mso-wrap-distance-left:9pt;mso-wrap-distance-top:0;mso-wrap-distance-right:9pt;mso-wrap-distance-bottom:0;mso-position-horizontal:absolute;mso-position-horizontal-relative:text;mso-position-vertical:absolute;mso-position-vertical-relative:text" o:gfxdata="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" strokecolor="#00b050">
+              <v:shape w14:anchorId="493C9390" id="Łącznik prosty ze strzałką 451" o:spid="_x0000_s1026" type="#_x0000_t32" style="position:absolute;margin-left:259.5pt;margin-top:66pt;width:0;height:36pt;flip:y;z-index:251729408;visibility:visible;mso-wrap-style:square;mso-wrap-distance-left:9pt;mso-wrap-distance-top:0;mso-wrap-distance-right:9pt;mso-wrap-distance-bottom:0;mso-position-horizontal:absolute;mso-position-horizontal-relative:text;mso-position-vertical:absolute;mso-position-vertical-relative:text" o:gfxdata="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" strokecolor="#00b050">
                 <v:stroke endarrow="block"/>
               </v:shape>
             </w:pict>
@@ -6547,7 +6489,7 @@
           </mc:Choice>
           <mc:Fallback>
             <w:pict>
-              <v:shape w14:anchorId="5A4BABC0" id="Łącznik prosty ze strzałką 450" o:spid="_x0000_s1026" type="#_x0000_t32" style="position:absolute;margin-left:162pt;margin-top:66pt;width:0;height:36pt;flip:y;z-index:251727360;visibility:visible;mso-wrap-style:square;mso-wrap-distance-left:9pt;mso-wrap-distance-top:0;mso-wrap-distance-right:9pt;mso-wrap-distance-bottom:0;mso-position-horizontal:absolute;mso-position-horizontal-relative:text;mso-position-vertical:absolute;mso-position-vertical-relative:text" o:gfxdata="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" strokecolor="#00b050">
+              <v:shape w14:anchorId="5E4EC1F2" id="Łącznik prosty ze strzałką 450" o:spid="_x0000_s1026" type="#_x0000_t32" style="position:absolute;margin-left:162pt;margin-top:66pt;width:0;height:36pt;flip:y;z-index:251727360;visibility:visible;mso-wrap-style:square;mso-wrap-distance-left:9pt;mso-wrap-distance-top:0;mso-wrap-distance-right:9pt;mso-wrap-distance-bottom:0;mso-position-horizontal:absolute;mso-position-horizontal-relative:text;mso-position-vertical:absolute;mso-position-vertical-relative:text" o:gfxdata="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" strokecolor="#00b050">
                 <v:stroke endarrow="block"/>
               </v:shape>
             </w:pict>
@@ -6617,7 +6559,7 @@
           </mc:Choice>
           <mc:Fallback>
             <w:pict>
-              <v:shape w14:anchorId="4A605167" id="Łącznik prosty ze strzałką 449" o:spid="_x0000_s1026" type="#_x0000_t32" style="position:absolute;margin-left:35.25pt;margin-top:66pt;width:0;height:36pt;flip:y;z-index:251725312;visibility:visible;mso-wrap-style:square;mso-wrap-distance-left:9pt;mso-wrap-distance-top:0;mso-wrap-distance-right:9pt;mso-wrap-distance-bottom:0;mso-position-horizontal:absolute;mso-position-horizontal-relative:text;mso-position-vertical:absolute;mso-position-vertical-relative:text" o:gfxdata="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" strokecolor="#00b050">
+              <v:shape w14:anchorId="612FB93F" id="Łącznik prosty ze strzałką 449" o:spid="_x0000_s1026" type="#_x0000_t32" style="position:absolute;margin-left:35.25pt;margin-top:66pt;width:0;height:36pt;flip:y;z-index:251725312;visibility:visible;mso-wrap-style:square;mso-wrap-distance-left:9pt;mso-wrap-distance-top:0;mso-wrap-distance-right:9pt;mso-wrap-distance-bottom:0;mso-position-horizontal:absolute;mso-position-horizontal-relative:text;mso-position-vertical:absolute;mso-position-vertical-relative:text" o:gfxdata="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" strokecolor="#00b050">
                 <v:stroke endarrow="block"/>
               </v:shape>
             </w:pict>
@@ -7264,7 +7206,22 @@
                                   <w14:bevel/>
                                 </w14:textOutline>
                               </w:rPr>
-                              <w:t>Data/godzina utworzenia</w:t>
+                              <w:t>Data/godzina u</w:t>
+                            </w:r>
+                            <w:bookmarkStart w:id="8" w:name="_GoBack"/>
+                            <w:bookmarkEnd w:id="8"/>
+                            <w:r>
+                              <w:rPr>
+                                <w:lang w:val="pl-PL"/>
+                                <w14:textOutline w14:w="9525" w14:cap="rnd" w14:cmpd="sng" w14:algn="ctr">
+                                  <w14:solidFill>
+                                    <w14:srgbClr w14:val="00B050"/>
+                                  </w14:solidFill>
+                                  <w14:prstDash w14:val="solid"/>
+                                  <w14:bevel/>
+                                </w14:textOutline>
+                              </w:rPr>
+                              <w:t>tworzenia</w:t>
                             </w:r>
                           </w:p>
                         </w:txbxContent>
@@ -7316,7 +7273,22 @@
                             <w14:bevel/>
                           </w14:textOutline>
                         </w:rPr>
-                        <w:t>Data/godzina utworzenia</w:t>
+                        <w:t>Data/godzina u</w:t>
+                      </w:r>
+                      <w:bookmarkStart w:id="9" w:name="_GoBack"/>
+                      <w:bookmarkEnd w:id="9"/>
+                      <w:r>
+                        <w:rPr>
+                          <w:lang w:val="pl-PL"/>
+                          <w14:textOutline w14:w="9525" w14:cap="rnd" w14:cmpd="sng" w14:algn="ctr">
+                            <w14:solidFill>
+                              <w14:srgbClr w14:val="00B050"/>
+                            </w14:solidFill>
+                            <w14:prstDash w14:val="solid"/>
+                            <w14:bevel/>
+                          </w14:textOutline>
+                        </w:rPr>
+                        <w:t>tworzenia</w:t>
                       </w:r>
                     </w:p>
                   </w:txbxContent>
@@ -7364,7 +7336,7 @@
           <w:lang w:val="pl-PL"/>
         </w:rPr>
       </w:pPr>
-      <w:bookmarkStart w:id="9" w:name="_Toc519366652"/>
+      <w:bookmarkStart w:id="10" w:name="_Toc519366652"/>
       <w:r>
         <w:rPr>
           <w:lang w:val="pl-PL"/>
@@ -7372,7 +7344,7 @@
         <w:lastRenderedPageBreak/>
         <w:t>Menu pytań</w:t>
       </w:r>
-      <w:bookmarkEnd w:id="9"/>
+      <w:bookmarkEnd w:id="10"/>
     </w:p>
     <w:p>
       <w:pPr>
@@ -7704,7 +7676,7 @@
           </mc:Choice>
           <mc:Fallback>
             <w:pict>
-              <v:shape w14:anchorId="5213137A" id="Łącznik prosty ze strzałką 467" o:spid="_x0000_s1026" type="#_x0000_t32" style="position:absolute;margin-left:124.5pt;margin-top:69pt;width:69.75pt;height:.75pt;flip:y;z-index:251746816;visibility:visible;mso-wrap-style:square;mso-wrap-distance-left:9pt;mso-wrap-distance-top:0;mso-wrap-distance-right:9pt;mso-wrap-distance-bottom:0;mso-position-horizontal:absolute;mso-position-horizontal-relative:text;mso-position-vertical:absolute;mso-position-vertical-relative:text" o:gfxdata="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" strokecolor="#00b050">
+              <v:shape w14:anchorId="3D33B81D" id="Łącznik prosty ze strzałką 467" o:spid="_x0000_s1026" type="#_x0000_t32" style="position:absolute;margin-left:124.5pt;margin-top:69pt;width:69.75pt;height:.75pt;flip:y;z-index:251746816;visibility:visible;mso-wrap-style:square;mso-wrap-distance-left:9pt;mso-wrap-distance-top:0;mso-wrap-distance-right:9pt;mso-wrap-distance-bottom:0;mso-position-horizontal:absolute;mso-position-horizontal-relative:text;mso-position-vertical:absolute;mso-position-vertical-relative:text" o:gfxdata="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" strokecolor="#00b050">
                 <v:stroke endarrow="block"/>
               </v:shape>
             </w:pict>
@@ -7774,7 +7746,7 @@
           </mc:Choice>
           <mc:Fallback>
             <w:pict>
-              <v:shape w14:anchorId="3C75396E" id="Łącznik prosty ze strzałką 465" o:spid="_x0000_s1026" type="#_x0000_t32" style="position:absolute;margin-left:264pt;margin-top:89.25pt;width:63pt;height:0;flip:x;z-index:251745792;visibility:visible;mso-wrap-style:square;mso-wrap-distance-left:9pt;mso-wrap-distance-top:0;mso-wrap-distance-right:9pt;mso-wrap-distance-bottom:0;mso-position-horizontal:absolute;mso-position-horizontal-relative:text;mso-position-vertical:absolute;mso-position-vertical-relative:text" o:gfxdata="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" strokecolor="#00b050">
+              <v:shape w14:anchorId="7C85DFD1" id="Łącznik prosty ze strzałką 465" o:spid="_x0000_s1026" type="#_x0000_t32" style="position:absolute;margin-left:264pt;margin-top:89.25pt;width:63pt;height:0;flip:x;z-index:251745792;visibility:visible;mso-wrap-style:square;mso-wrap-distance-left:9pt;mso-wrap-distance-top:0;mso-wrap-distance-right:9pt;mso-wrap-distance-bottom:0;mso-position-horizontal:absolute;mso-position-horizontal-relative:text;mso-position-vertical:absolute;mso-position-vertical-relative:text" o:gfxdata="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" strokecolor="#00b050">
                 <v:stroke endarrow="block"/>
               </v:shape>
             </w:pict>
@@ -7844,7 +7816,7 @@
           <w:lang w:val="pl-PL"/>
         </w:rPr>
       </w:pPr>
-      <w:bookmarkStart w:id="10" w:name="_Toc519366653"/>
+      <w:bookmarkStart w:id="11" w:name="_Toc519366653"/>
       <w:r>
         <w:rPr>
           <w:lang w:val="pl-PL"/>
@@ -7857,7 +7829,7 @@
         </w:rPr>
         <w:t xml:space="preserve"> wypełniania ankiety</w:t>
       </w:r>
-      <w:bookmarkEnd w:id="10"/>
+      <w:bookmarkEnd w:id="11"/>
     </w:p>
     <w:p>
       <w:pPr>
@@ -8069,7 +8041,7 @@
           </mc:Choice>
           <mc:Fallback>
             <w:pict>
-              <v:shape w14:anchorId="42A9EB17" id="Łącznik prosty ze strzałką 493" o:spid="_x0000_s1026" type="#_x0000_t32" style="position:absolute;margin-left:165.75pt;margin-top:369.15pt;width:50.25pt;height:9pt;flip:x;z-index:251772416;visibility:visible;mso-wrap-style:square;mso-width-percent:0;mso-height-percent:0;mso-wrap-distance-left:9pt;mso-wrap-distance-top:0;mso-wrap-distance-right:9pt;mso-wrap-distance-bottom:0;mso-position-horizontal:absolute;mso-position-horizontal-relative:text;mso-position-vertical:absolute;mso-position-vertical-relative:text;mso-width-percent:0;mso-height-percent:0;mso-width-relative:margin;mso-height-relative:margin" o:gfxdata="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" strokecolor="#00b050">
+              <v:shape w14:anchorId="5054649D" id="Łącznik prosty ze strzałką 493" o:spid="_x0000_s1026" type="#_x0000_t32" style="position:absolute;margin-left:165.75pt;margin-top:369.15pt;width:50.25pt;height:9pt;flip:x;z-index:251772416;visibility:visible;mso-wrap-style:square;mso-width-percent:0;mso-height-percent:0;mso-wrap-distance-left:9pt;mso-wrap-distance-top:0;mso-wrap-distance-right:9pt;mso-wrap-distance-bottom:0;mso-position-horizontal:absolute;mso-position-horizontal-relative:text;mso-position-vertical:absolute;mso-position-vertical-relative:text;mso-width-percent:0;mso-height-percent:0;mso-width-relative:margin;mso-height-relative:margin" o:gfxdata="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" strokecolor="#00b050">
                 <v:stroke endarrow="block"/>
               </v:shape>
             </w:pict>
@@ -8449,7 +8421,7 @@
           </mc:Choice>
           <mc:Fallback>
             <w:pict>
-              <v:shape w14:anchorId="5B75EC31" id="Łącznik prosty ze strzałką 491" o:spid="_x0000_s1026" type="#_x0000_t32" style="position:absolute;margin-left:106.5pt;margin-top:201.9pt;width:60.75pt;height:32.25pt;flip:x y;z-index:251768320;visibility:visible;mso-wrap-style:square;mso-wrap-distance-left:9pt;mso-wrap-distance-top:0;mso-wrap-distance-right:9pt;mso-wrap-distance-bottom:0;mso-position-horizontal:absolute;mso-position-horizontal-relative:text;mso-position-vertical:absolute;mso-position-vertical-relative:text" o:gfxdata="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" strokecolor="#00b050">
+              <v:shape w14:anchorId="5912B017" id="Łącznik prosty ze strzałką 491" o:spid="_x0000_s1026" type="#_x0000_t32" style="position:absolute;margin-left:106.5pt;margin-top:201.9pt;width:60.75pt;height:32.25pt;flip:x y;z-index:251768320;visibility:visible;mso-wrap-style:square;mso-wrap-distance-left:9pt;mso-wrap-distance-top:0;mso-wrap-distance-right:9pt;mso-wrap-distance-bottom:0;mso-position-horizontal:absolute;mso-position-horizontal-relative:text;mso-position-vertical:absolute;mso-position-vertical-relative:text" o:gfxdata="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" strokecolor="#00b050">
                 <v:stroke endarrow="block"/>
               </v:shape>
             </w:pict>
@@ -8779,7 +8751,7 @@
           </mc:Choice>
           <mc:Fallback>
             <w:pict>
-              <v:shape w14:anchorId="2101D422" id="Łącznik prosty ze strzałką 488" o:spid="_x0000_s1026" type="#_x0000_t32" style="position:absolute;margin-left:287.25pt;margin-top:172.65pt;width:52.5pt;height:26.25pt;flip:x;z-index:251765248;visibility:visible;mso-wrap-style:square;mso-width-percent:0;mso-height-percent:0;mso-wrap-distance-left:9pt;mso-wrap-distance-top:0;mso-wrap-distance-right:9pt;mso-wrap-distance-bottom:0;mso-position-horizontal:absolute;mso-position-horizontal-relative:text;mso-position-vertical:absolute;mso-position-vertical-relative:text;mso-width-percent:0;mso-height-percent:0;mso-width-relative:margin;mso-height-relative:margin" o:gfxdata="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" strokecolor="#00b050">
+              <v:shape w14:anchorId="6F0488BD" id="Łącznik prosty ze strzałką 488" o:spid="_x0000_s1026" type="#_x0000_t32" style="position:absolute;margin-left:287.25pt;margin-top:172.65pt;width:52.5pt;height:26.25pt;flip:x;z-index:251765248;visibility:visible;mso-wrap-style:square;mso-width-percent:0;mso-height-percent:0;mso-wrap-distance-left:9pt;mso-wrap-distance-top:0;mso-wrap-distance-right:9pt;mso-wrap-distance-bottom:0;mso-position-horizontal:absolute;mso-position-horizontal-relative:text;mso-position-vertical:absolute;mso-position-vertical-relative:text;mso-width-percent:0;mso-height-percent:0;mso-width-relative:margin;mso-height-relative:margin" o:gfxdata="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" strokecolor="#00b050">
                 <v:stroke endarrow="block"/>
               </v:shape>
             </w:pict>
@@ -8855,7 +8827,7 @@
           </mc:Choice>
           <mc:Fallback>
             <w:pict>
-              <v:shape w14:anchorId="5DF417E0" id="Łącznik prosty ze strzałką 487" o:spid="_x0000_s1026" type="#_x0000_t32" style="position:absolute;margin-left:273.75pt;margin-top:136.65pt;width:64.5pt;height:27pt;flip:x y;z-index:251763200;visibility:visible;mso-wrap-style:square;mso-width-percent:0;mso-height-percent:0;mso-wrap-distance-left:9pt;mso-wrap-distance-top:0;mso-wrap-distance-right:9pt;mso-wrap-distance-bottom:0;mso-position-horizontal:absolute;mso-position-horizontal-relative:text;mso-position-vertical:absolute;mso-position-vertical-relative:text;mso-width-percent:0;mso-height-percent:0;mso-width-relative:margin;mso-height-relative:margin" o:gfxdata="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" strokecolor="#00b050">
+              <v:shape w14:anchorId="664548A5" id="Łącznik prosty ze strzałką 487" o:spid="_x0000_s1026" type="#_x0000_t32" style="position:absolute;margin-left:273.75pt;margin-top:136.65pt;width:64.5pt;height:27pt;flip:x y;z-index:251763200;visibility:visible;mso-wrap-style:square;mso-width-percent:0;mso-height-percent:0;mso-wrap-distance-left:9pt;mso-wrap-distance-top:0;mso-wrap-distance-right:9pt;mso-wrap-distance-bottom:0;mso-position-horizontal:absolute;mso-position-horizontal-relative:text;mso-position-vertical:absolute;mso-position-vertical-relative:text;mso-width-percent:0;mso-height-percent:0;mso-width-relative:margin;mso-height-relative:margin" o:gfxdata="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" strokecolor="#00b050">
                 <v:stroke endarrow="block"/>
               </v:shape>
             </w:pict>
@@ -8925,7 +8897,7 @@
           </mc:Choice>
           <mc:Fallback>
             <w:pict>
-              <v:shape w14:anchorId="49CA42E4" id="Łącznik prosty ze strzałką 486" o:spid="_x0000_s1026" type="#_x0000_t32" style="position:absolute;margin-left:167.25pt;margin-top:102.9pt;width:44.25pt;height:0;flip:x;z-index:251761152;visibility:visible;mso-wrap-style:square;mso-wrap-distance-left:9pt;mso-wrap-distance-top:0;mso-wrap-distance-right:9pt;mso-wrap-distance-bottom:0;mso-position-horizontal:absolute;mso-position-horizontal-relative:text;mso-position-vertical:absolute;mso-position-vertical-relative:text" o:gfxdata="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" strokecolor="#00b050">
+              <v:shape w14:anchorId="2C46CD88" id="Łącznik prosty ze strzałką 486" o:spid="_x0000_s1026" type="#_x0000_t32" style="position:absolute;margin-left:167.25pt;margin-top:102.9pt;width:44.25pt;height:0;flip:x;z-index:251761152;visibility:visible;mso-wrap-style:square;mso-wrap-distance-left:9pt;mso-wrap-distance-top:0;mso-wrap-distance-right:9pt;mso-wrap-distance-bottom:0;mso-position-horizontal:absolute;mso-position-horizontal-relative:text;mso-position-vertical:absolute;mso-position-vertical-relative:text" o:gfxdata="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" strokecolor="#00b050">
                 <v:stroke endarrow="block"/>
               </v:shape>
             </w:pict>
@@ -8995,7 +8967,7 @@
           <w:lang w:val="pl-PL"/>
         </w:rPr>
       </w:pPr>
-      <w:bookmarkStart w:id="11" w:name="_Toc519366654"/>
+      <w:bookmarkStart w:id="12" w:name="_Toc519366654"/>
       <w:r>
         <w:rPr>
           <w:lang w:val="pl-PL"/>
@@ -9003,7 +8975,7 @@
         <w:lastRenderedPageBreak/>
         <w:t>Ekran tworzenia nowej ankiety</w:t>
       </w:r>
-      <w:bookmarkEnd w:id="11"/>
+      <w:bookmarkEnd w:id="12"/>
       <w:r>
         <w:rPr>
           <w:lang w:val="pl-PL"/>
@@ -9340,7 +9312,7 @@
           </mc:Choice>
           <mc:Fallback>
             <w:pict>
-              <v:shape w14:anchorId="545FFD0D" id="Łącznik prosty ze strzałką 499" o:spid="_x0000_s1026" type="#_x0000_t32" style="position:absolute;margin-left:92.25pt;margin-top:147.7pt;width:41.25pt;height:21.75pt;flip:x y;z-index:251779584;visibility:visible;mso-wrap-style:square;mso-width-percent:0;mso-height-percent:0;mso-wrap-distance-left:9pt;mso-wrap-distance-top:0;mso-wrap-distance-right:9pt;mso-wrap-distance-bottom:0;mso-position-horizontal:absolute;mso-position-horizontal-relative:text;mso-position-vertical:absolute;mso-position-vertical-relative:text;mso-width-percent:0;mso-height-percent:0;mso-width-relative:margin;mso-height-relative:margin" o:gfxdata="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" strokecolor="#00b050">
+              <v:shape w14:anchorId="33F13C83" id="Łącznik prosty ze strzałką 499" o:spid="_x0000_s1026" type="#_x0000_t32" style="position:absolute;margin-left:92.25pt;margin-top:147.7pt;width:41.25pt;height:21.75pt;flip:x y;z-index:251779584;visibility:visible;mso-wrap-style:square;mso-width-percent:0;mso-height-percent:0;mso-wrap-distance-left:9pt;mso-wrap-distance-top:0;mso-wrap-distance-right:9pt;mso-wrap-distance-bottom:0;mso-position-horizontal:absolute;mso-position-horizontal-relative:text;mso-position-vertical:absolute;mso-position-vertical-relative:text;mso-width-percent:0;mso-height-percent:0;mso-width-relative:margin;mso-height-relative:margin" o:gfxdata="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" strokecolor="#00b050">
                 <v:stroke endarrow="block"/>
               </v:shape>
             </w:pict>
@@ -9410,7 +9382,7 @@
           </mc:Choice>
           <mc:Fallback>
             <w:pict>
-              <v:shape w14:anchorId="0C271980" id="Łącznik prosty ze strzałką 498" o:spid="_x0000_s1026" type="#_x0000_t32" style="position:absolute;margin-left:150pt;margin-top:96.7pt;width:44.25pt;height:0;flip:x;z-index:251777536;visibility:visible;mso-wrap-style:square;mso-wrap-distance-left:9pt;mso-wrap-distance-top:0;mso-wrap-distance-right:9pt;mso-wrap-distance-bottom:0;mso-position-horizontal:absolute;mso-position-horizontal-relative:text;mso-position-vertical:absolute;mso-position-vertical-relative:text" o:gfxdata="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" strokecolor="#00b050">
+              <v:shape w14:anchorId="45298109" id="Łącznik prosty ze strzałką 498" o:spid="_x0000_s1026" type="#_x0000_t32" style="position:absolute;margin-left:150pt;margin-top:96.7pt;width:44.25pt;height:0;flip:x;z-index:251777536;visibility:visible;mso-wrap-style:square;mso-wrap-distance-left:9pt;mso-wrap-distance-top:0;mso-wrap-distance-right:9pt;mso-wrap-distance-bottom:0;mso-position-horizontal:absolute;mso-position-horizontal-relative:text;mso-position-vertical:absolute;mso-position-vertical-relative:text" o:gfxdata="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" strokecolor="#00b050">
                 <v:stroke endarrow="block"/>
               </v:shape>
             </w:pict>
@@ -9487,14 +9459,14 @@
           <w:lang w:val="pl-PL"/>
         </w:rPr>
       </w:pPr>
-      <w:bookmarkStart w:id="12" w:name="_Toc519366655"/>
+      <w:bookmarkStart w:id="13" w:name="_Toc519366655"/>
       <w:r>
         <w:rPr>
           <w:lang w:val="pl-PL"/>
         </w:rPr>
         <w:t>Ekran tworzenia nowej ankiety</w:t>
       </w:r>
-      <w:bookmarkEnd w:id="12"/>
+      <w:bookmarkEnd w:id="13"/>
       <w:r>
         <w:rPr>
           <w:lang w:val="pl-PL"/>
@@ -9572,7 +9544,7 @@
           </mc:Choice>
           <mc:Fallback>
             <w:pict>
-              <v:shape w14:anchorId="53E5EE0C" id="Łącznik prosty ze strzałką 507" o:spid="_x0000_s1026" type="#_x0000_t32" style="position:absolute;margin-left:369pt;margin-top:204.7pt;width:0;height:36pt;flip:y;z-index:251791872;visibility:visible;mso-wrap-style:square;mso-wrap-distance-left:9pt;mso-wrap-distance-top:0;mso-wrap-distance-right:9pt;mso-wrap-distance-bottom:0;mso-position-horizontal:absolute;mso-position-horizontal-relative:text;mso-position-vertical:absolute;mso-position-vertical-relative:text" o:gfxdata="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" strokecolor="#00b050">
+              <v:shape w14:anchorId="0C4558CC" id="Łącznik prosty ze strzałką 507" o:spid="_x0000_s1026" type="#_x0000_t32" style="position:absolute;margin-left:369pt;margin-top:204.7pt;width:0;height:36pt;flip:y;z-index:251791872;visibility:visible;mso-wrap-style:square;mso-wrap-distance-left:9pt;mso-wrap-distance-top:0;mso-wrap-distance-right:9pt;mso-wrap-distance-bottom:0;mso-position-horizontal:absolute;mso-position-horizontal-relative:text;mso-position-vertical:absolute;mso-position-vertical-relative:text" o:gfxdata="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" strokecolor="#00b050">
                 <v:stroke endarrow="block"/>
               </v:shape>
             </w:pict>
@@ -9638,7 +9610,7 @@
           </mc:Choice>
           <mc:Fallback>
             <w:pict>
-              <v:shape w14:anchorId="57AAF341" id="Łącznik prosty ze strzałką 505" o:spid="_x0000_s1026" type="#_x0000_t32" style="position:absolute;margin-left:199.5pt;margin-top:204.7pt;width:0;height:36pt;flip:y;z-index:251788800;visibility:visible;mso-wrap-style:square;mso-wrap-distance-left:9pt;mso-wrap-distance-top:0;mso-wrap-distance-right:9pt;mso-wrap-distance-bottom:0;mso-position-horizontal:absolute;mso-position-horizontal-relative:text;mso-position-vertical:absolute;mso-position-vertical-relative:text" o:gfxdata="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" strokecolor="#00b050">
+              <v:shape w14:anchorId="57FFE388" id="Łącznik prosty ze strzałką 505" o:spid="_x0000_s1026" type="#_x0000_t32" style="position:absolute;margin-left:199.5pt;margin-top:204.7pt;width:0;height:36pt;flip:y;z-index:251788800;visibility:visible;mso-wrap-style:square;mso-wrap-distance-left:9pt;mso-wrap-distance-top:0;mso-wrap-distance-right:9pt;mso-wrap-distance-bottom:0;mso-position-horizontal:absolute;mso-position-horizontal-relative:text;mso-position-vertical:absolute;mso-position-vertical-relative:text" o:gfxdata="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" strokecolor="#00b050">
                 <v:stroke endarrow="block"/>
               </v:shape>
             </w:pict>
@@ -9704,7 +9676,7 @@
           </mc:Choice>
           <mc:Fallback>
             <w:pict>
-              <v:shape w14:anchorId="3F843909" id="Łącznik prosty ze strzałką 503" o:spid="_x0000_s1026" type="#_x0000_t32" style="position:absolute;margin-left:50.25pt;margin-top:201pt;width:0;height:36pt;flip:y;z-index:251785728;visibility:visible;mso-wrap-style:square;mso-wrap-distance-left:9pt;mso-wrap-distance-top:0;mso-wrap-distance-right:9pt;mso-wrap-distance-bottom:0;mso-position-horizontal:absolute;mso-position-horizontal-relative:text;mso-position-vertical:absolute;mso-position-vertical-relative:text" o:gfxdata="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" strokecolor="#00b050">
+              <v:shape w14:anchorId="6AAF1731" id="Łącznik prosty ze strzałką 503" o:spid="_x0000_s1026" type="#_x0000_t32" style="position:absolute;margin-left:50.25pt;margin-top:201pt;width:0;height:36pt;flip:y;z-index:251785728;visibility:visible;mso-wrap-style:square;mso-wrap-distance-left:9pt;mso-wrap-distance-top:0;mso-wrap-distance-right:9pt;mso-wrap-distance-bottom:0;mso-position-horizontal:absolute;mso-position-horizontal-relative:text;mso-position-vertical:absolute;mso-position-vertical-relative:text" o:gfxdata="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" strokecolor="#00b050">
                 <v:stroke endarrow="block"/>
               </v:shape>
             </w:pict>
@@ -10178,7 +10150,7 @@
           <w:lang w:val="pl-PL"/>
         </w:rPr>
       </w:pPr>
-      <w:bookmarkStart w:id="13" w:name="_Toc519366656"/>
+      <w:bookmarkStart w:id="14" w:name="_Toc519366656"/>
       <w:r>
         <w:rPr>
           <w:lang w:val="pl-PL"/>
@@ -10186,7 +10158,7 @@
         <w:lastRenderedPageBreak/>
         <w:t>Ekran tworzenia nowej ankiety po dodaniu pytań</w:t>
       </w:r>
-      <w:bookmarkEnd w:id="13"/>
+      <w:bookmarkEnd w:id="14"/>
     </w:p>
     <w:p>
       <w:pPr>
@@ -10263,7 +10235,7 @@
           </mc:Choice>
           <mc:Fallback>
             <w:pict>
-              <v:shape w14:anchorId="0501922B" id="Łącznik prosty ze strzałką 386" o:spid="_x0000_s1026" type="#_x0000_t32" style="position:absolute;margin-left:192.15pt;margin-top:193.95pt;width:0;height:36pt;flip:y;z-index:251801088;visibility:visible;mso-wrap-style:square;mso-wrap-distance-left:9pt;mso-wrap-distance-top:0;mso-wrap-distance-right:9pt;mso-wrap-distance-bottom:0;mso-position-horizontal:absolute;mso-position-horizontal-relative:text;mso-position-vertical:absolute;mso-position-vertical-relative:text" o:gfxdata="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" strokecolor="#00b050">
+              <v:shape w14:anchorId="0FA46E07" id="Łącznik prosty ze strzałką 386" o:spid="_x0000_s1026" type="#_x0000_t32" style="position:absolute;margin-left:192.15pt;margin-top:193.95pt;width:0;height:36pt;flip:y;z-index:251801088;visibility:visible;mso-wrap-style:square;mso-wrap-distance-left:9pt;mso-wrap-distance-top:0;mso-wrap-distance-right:9pt;mso-wrap-distance-bottom:0;mso-position-horizontal:absolute;mso-position-horizontal-relative:text;mso-position-vertical:absolute;mso-position-vertical-relative:text" o:gfxdata="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" strokecolor="#00b050">
                 <v:stroke endarrow="block"/>
               </v:shape>
             </w:pict>
@@ -10486,7 +10458,7 @@
           </mc:Choice>
           <mc:Fallback>
             <w:pict>
-              <v:shape w14:anchorId="3EB8E1FF" id="Łącznik prosty ze strzałką 384" o:spid="_x0000_s1026" type="#_x0000_t32" style="position:absolute;margin-left:369.15pt;margin-top:197.05pt;width:0;height:36pt;flip:y;z-index:251798016;visibility:visible;mso-wrap-style:square;mso-wrap-distance-left:9pt;mso-wrap-distance-top:0;mso-wrap-distance-right:9pt;mso-wrap-distance-bottom:0;mso-position-horizontal:absolute;mso-position-horizontal-relative:text;mso-position-vertical:absolute;mso-position-vertical-relative:text" o:gfxdata="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" strokecolor="#00b050">
+              <v:shape w14:anchorId="77658EF1" id="Łącznik prosty ze strzałką 384" o:spid="_x0000_s1026" type="#_x0000_t32" style="position:absolute;margin-left:369.15pt;margin-top:197.05pt;width:0;height:36pt;flip:y;z-index:251798016;visibility:visible;mso-wrap-style:square;mso-wrap-distance-left:9pt;mso-wrap-distance-top:0;mso-wrap-distance-right:9pt;mso-wrap-distance-bottom:0;mso-position-horizontal:absolute;mso-position-horizontal-relative:text;mso-position-vertical:absolute;mso-position-vertical-relative:text" o:gfxdata="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" strokecolor="#00b050">
                 <v:stroke endarrow="block"/>
               </v:shape>
             </w:pict>
@@ -10678,7 +10650,7 @@
           </mc:Choice>
           <mc:Fallback>
             <w:pict>
-              <v:shape w14:anchorId="68F7BF65" id="Łącznik prosty ze strzałką 510" o:spid="_x0000_s1026" type="#_x0000_t32" style="position:absolute;margin-left:45.15pt;margin-top:223.3pt;width:0;height:36pt;flip:y;z-index:251794944;visibility:visible;mso-wrap-style:square;mso-wrap-distance-left:9pt;mso-wrap-distance-top:0;mso-wrap-distance-right:9pt;mso-wrap-distance-bottom:0;mso-position-horizontal:absolute;mso-position-horizontal-relative:text;mso-position-vertical:absolute;mso-position-vertical-relative:text" o:gfxdata="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" strokecolor="#00b050">
+              <v:shape w14:anchorId="5407A9B2" id="Łącznik prosty ze strzałką 510" o:spid="_x0000_s1026" type="#_x0000_t32" style="position:absolute;margin-left:45.15pt;margin-top:223.3pt;width:0;height:36pt;flip:y;z-index:251794944;visibility:visible;mso-wrap-style:square;mso-wrap-distance-left:9pt;mso-wrap-distance-top:0;mso-wrap-distance-right:9pt;mso-wrap-distance-bottom:0;mso-position-horizontal:absolute;mso-position-horizontal-relative:text;mso-position-vertical:absolute;mso-position-vertical-relative:text" o:gfxdata="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" strokecolor="#00b050">
                 <v:stroke endarrow="block"/>
               </v:shape>
             </w:pict>
@@ -10889,14 +10861,14 @@
           <w:lang w:val="pl-PL"/>
         </w:rPr>
       </w:pPr>
-      <w:bookmarkStart w:id="14" w:name="_Toc519366657"/>
+      <w:bookmarkStart w:id="15" w:name="_Toc519366657"/>
       <w:r>
         <w:rPr>
           <w:lang w:val="pl-PL"/>
         </w:rPr>
         <w:t>Widok konta użytkownika</w:t>
       </w:r>
-      <w:bookmarkEnd w:id="14"/>
+      <w:bookmarkEnd w:id="15"/>
     </w:p>
     <w:p>
       <w:pPr>
@@ -11129,7 +11101,7 @@
           </mc:Choice>
           <mc:Fallback>
             <w:pict>
-              <v:shape w14:anchorId="35AAC18F" id="Łącznik prosty ze strzałką 392" o:spid="_x0000_s1026" type="#_x0000_t32" style="position:absolute;margin-left:24pt;margin-top:103.75pt;width:3.6pt;height:68.25pt;flip:x y;z-index:251806208;visibility:visible;mso-wrap-style:square;mso-width-percent:0;mso-height-percent:0;mso-wrap-distance-left:9pt;mso-wrap-distance-top:0;mso-wrap-distance-right:9pt;mso-wrap-distance-bottom:0;mso-position-horizontal:absolute;mso-position-horizontal-relative:text;mso-position-vertical:absolute;mso-position-vertical-relative:text;mso-width-percent:0;mso-height-percent:0;mso-width-relative:margin;mso-height-relative:margin" o:gfxdata="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" strokecolor="#00b050">
+              <v:shape w14:anchorId="300A01F0" id="Łącznik prosty ze strzałką 392" o:spid="_x0000_s1026" type="#_x0000_t32" style="position:absolute;margin-left:24pt;margin-top:103.75pt;width:3.6pt;height:68.25pt;flip:x y;z-index:251806208;visibility:visible;mso-wrap-style:square;mso-width-percent:0;mso-height-percent:0;mso-wrap-distance-left:9pt;mso-wrap-distance-top:0;mso-wrap-distance-right:9pt;mso-wrap-distance-bottom:0;mso-position-horizontal:absolute;mso-position-horizontal-relative:text;mso-position-vertical:absolute;mso-position-vertical-relative:text;mso-width-percent:0;mso-height-percent:0;mso-width-relative:margin;mso-height-relative:margin" o:gfxdata="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" strokecolor="#00b050">
                 <v:stroke endarrow="block"/>
               </v:shape>
             </w:pict>
@@ -11331,7 +11303,7 @@
           </mc:Choice>
           <mc:Fallback>
             <w:pict>
-              <v:shape w14:anchorId="7A7BF8BE" id="Łącznik prosty ze strzałką 394" o:spid="_x0000_s1026" type="#_x0000_t32" style="position:absolute;margin-left:129pt;margin-top:104.5pt;width:15pt;height:50.25pt;flip:x y;z-index:251809280;visibility:visible;mso-wrap-style:square;mso-width-percent:0;mso-height-percent:0;mso-wrap-distance-left:9pt;mso-wrap-distance-top:0;mso-wrap-distance-right:9pt;mso-wrap-distance-bottom:0;mso-position-horizontal:absolute;mso-position-horizontal-relative:text;mso-position-vertical:absolute;mso-position-vertical-relative:text;mso-width-percent:0;mso-height-percent:0;mso-width-relative:margin;mso-height-relative:margin" o:gfxdata="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" strokecolor="#00b050">
+              <v:shape w14:anchorId="3577CE78" id="Łącznik prosty ze strzałką 394" o:spid="_x0000_s1026" type="#_x0000_t32" style="position:absolute;margin-left:129pt;margin-top:104.5pt;width:15pt;height:50.25pt;flip:x y;z-index:251809280;visibility:visible;mso-wrap-style:square;mso-width-percent:0;mso-height-percent:0;mso-wrap-distance-left:9pt;mso-wrap-distance-top:0;mso-wrap-distance-right:9pt;mso-wrap-distance-bottom:0;mso-position-horizontal:absolute;mso-position-horizontal-relative:text;mso-position-vertical:absolute;mso-position-vertical-relative:text;mso-width-percent:0;mso-height-percent:0;mso-width-relative:margin;mso-height-relative:margin" o:gfxdata="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" strokecolor="#00b050">
                 <v:stroke endarrow="block"/>
               </v:shape>
             </w:pict>
@@ -11407,7 +11379,7 @@
           </mc:Choice>
           <mc:Fallback>
             <w:pict>
-              <v:shape w14:anchorId="505D99BB" id="Łącznik prosty ze strzałką 395" o:spid="_x0000_s1026" type="#_x0000_t32" style="position:absolute;margin-left:208.5pt;margin-top:105.25pt;width:37.5pt;height:23.25pt;flip:x y;z-index:251811328;visibility:visible;mso-wrap-style:square;mso-width-percent:0;mso-height-percent:0;mso-wrap-distance-left:9pt;mso-wrap-distance-top:0;mso-wrap-distance-right:9pt;mso-wrap-distance-bottom:0;mso-position-horizontal:absolute;mso-position-horizontal-relative:text;mso-position-vertical:absolute;mso-position-vertical-relative:text;mso-width-percent:0;mso-height-percent:0;mso-width-relative:margin;mso-height-relative:margin" o:gfxdata="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" strokecolor="#00b050">
+              <v:shape w14:anchorId="20B9D84A" id="Łącznik prosty ze strzałką 395" o:spid="_x0000_s1026" type="#_x0000_t32" style="position:absolute;margin-left:208.5pt;margin-top:105.25pt;width:37.5pt;height:23.25pt;flip:x y;z-index:251811328;visibility:visible;mso-wrap-style:square;mso-width-percent:0;mso-height-percent:0;mso-wrap-distance-left:9pt;mso-wrap-distance-top:0;mso-wrap-distance-right:9pt;mso-wrap-distance-bottom:0;mso-position-horizontal:absolute;mso-position-horizontal-relative:text;mso-position-vertical:absolute;mso-position-vertical-relative:text;mso-width-percent:0;mso-height-percent:0;mso-width-relative:margin;mso-height-relative:margin" o:gfxdata="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" strokecolor="#00b050">
                 <v:stroke endarrow="block"/>
               </v:shape>
             </w:pict>
@@ -11477,7 +11449,7 @@
           </mc:Choice>
           <mc:Fallback>
             <w:pict>
-              <v:shape w14:anchorId="3BFCA7AB" id="Łącznik prosty ze strzałką 393" o:spid="_x0000_s1026" type="#_x0000_t32" style="position:absolute;margin-left:75pt;margin-top:102.25pt;width:0;height:21pt;flip:y;z-index:251807232;visibility:visible;mso-wrap-style:square;mso-wrap-distance-left:9pt;mso-wrap-distance-top:0;mso-wrap-distance-right:9pt;mso-wrap-distance-bottom:0;mso-position-horizontal:absolute;mso-position-horizontal-relative:text;mso-position-vertical:absolute;mso-position-vertical-relative:text" o:gfxdata="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" strokecolor="#00b050">
+              <v:shape w14:anchorId="71504316" id="Łącznik prosty ze strzałką 393" o:spid="_x0000_s1026" type="#_x0000_t32" style="position:absolute;margin-left:75pt;margin-top:102.25pt;width:0;height:21pt;flip:y;z-index:251807232;visibility:visible;mso-wrap-style:square;mso-wrap-distance-left:9pt;mso-wrap-distance-top:0;mso-wrap-distance-right:9pt;mso-wrap-distance-bottom:0;mso-position-horizontal:absolute;mso-position-horizontal-relative:text;mso-position-vertical:absolute;mso-position-vertical-relative:text" o:gfxdata="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" strokecolor="#00b050">
                 <v:stroke endarrow="block"/>
               </v:shape>
             </w:pict>
@@ -11833,7 +11805,7 @@
           <w:lang w:val="pl-PL"/>
         </w:rPr>
       </w:pPr>
-      <w:bookmarkStart w:id="15" w:name="_Toc519366658"/>
+      <w:bookmarkStart w:id="16" w:name="_Toc519366658"/>
       <w:r>
         <w:rPr>
           <w:lang w:val="pl-PL"/>
@@ -11841,7 +11813,7 @@
         <w:lastRenderedPageBreak/>
         <w:t>Edycja danych użytkownika</w:t>
       </w:r>
-      <w:bookmarkEnd w:id="15"/>
+      <w:bookmarkEnd w:id="16"/>
     </w:p>
     <w:p>
       <w:pPr>
@@ -11913,7 +11885,7 @@
           </mc:Choice>
           <mc:Fallback>
             <w:pict>
-              <v:shape w14:anchorId="128B3307" id="Łącznik prosty ze strzałką 403" o:spid="_x0000_s1026" type="#_x0000_t32" style="position:absolute;margin-left:100.5pt;margin-top:192.7pt;width:40.3pt;height:22.5pt;flip:x y;z-index:251823616;visibility:visible;mso-wrap-style:square;mso-width-percent:0;mso-height-percent:0;mso-wrap-distance-left:9pt;mso-wrap-distance-top:0;mso-wrap-distance-right:9pt;mso-wrap-distance-bottom:0;mso-position-horizontal:absolute;mso-position-horizontal-relative:text;mso-position-vertical:absolute;mso-position-vertical-relative:text;mso-width-percent:0;mso-height-percent:0;mso-width-relative:margin;mso-height-relative:margin" o:gfxdata="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" strokecolor="#00b050">
+              <v:shape w14:anchorId="14414550" id="Łącznik prosty ze strzałką 403" o:spid="_x0000_s1026" type="#_x0000_t32" style="position:absolute;margin-left:100.5pt;margin-top:192.7pt;width:40.3pt;height:22.5pt;flip:x y;z-index:251823616;visibility:visible;mso-wrap-style:square;mso-width-percent:0;mso-height-percent:0;mso-wrap-distance-left:9pt;mso-wrap-distance-top:0;mso-wrap-distance-right:9pt;mso-wrap-distance-bottom:0;mso-position-horizontal:absolute;mso-position-horizontal-relative:text;mso-position-vertical:absolute;mso-position-vertical-relative:text;mso-width-percent:0;mso-height-percent:0;mso-width-relative:margin;mso-height-relative:margin" o:gfxdata="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" strokecolor="#00b050">
                 <v:stroke endarrow="block"/>
               </v:shape>
             </w:pict>
@@ -12108,7 +12080,7 @@
           </mc:Choice>
           <mc:Fallback>
             <w:pict>
-              <v:shape w14:anchorId="7B3BBB99" id="Łącznik prosty ze strzałką 401" o:spid="_x0000_s1026" type="#_x0000_t32" style="position:absolute;margin-left:47.75pt;margin-top:193.4pt;width:3.6pt;height:35.25pt;flip:x y;z-index:251820544;visibility:visible;mso-wrap-style:square;mso-width-percent:0;mso-height-percent:0;mso-wrap-distance-left:9pt;mso-wrap-distance-top:0;mso-wrap-distance-right:9pt;mso-wrap-distance-bottom:0;mso-position-horizontal:absolute;mso-position-horizontal-relative:text;mso-position-vertical:absolute;mso-position-vertical-relative:text;mso-width-percent:0;mso-height-percent:0;mso-width-relative:margin;mso-height-relative:margin" o:gfxdata="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" strokecolor="#00b050">
+              <v:shape w14:anchorId="4474ACF7" id="Łącznik prosty ze strzałką 401" o:spid="_x0000_s1026" type="#_x0000_t32" style="position:absolute;margin-left:47.75pt;margin-top:193.4pt;width:3.6pt;height:35.25pt;flip:x y;z-index:251820544;visibility:visible;mso-wrap-style:square;mso-width-percent:0;mso-height-percent:0;mso-wrap-distance-left:9pt;mso-wrap-distance-top:0;mso-wrap-distance-right:9pt;mso-wrap-distance-bottom:0;mso-position-horizontal:absolute;mso-position-horizontal-relative:text;mso-position-vertical:absolute;mso-position-vertical-relative:text;mso-width-percent:0;mso-height-percent:0;mso-width-relative:margin;mso-height-relative:margin" o:gfxdata="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" strokecolor="#00b050">
                 <v:stroke endarrow="block"/>
               </v:shape>
             </w:pict>
@@ -12318,14 +12290,14 @@
           <w:lang w:val="pl-PL"/>
         </w:rPr>
       </w:pPr>
-      <w:bookmarkStart w:id="16" w:name="_Toc519366659"/>
+      <w:bookmarkStart w:id="17" w:name="_Toc519366659"/>
       <w:r>
         <w:rPr>
           <w:lang w:val="pl-PL"/>
         </w:rPr>
         <w:t>Usuwanie konta użytkownika – dodatkowa autoryzacja</w:t>
       </w:r>
-      <w:bookmarkEnd w:id="16"/>
+      <w:bookmarkEnd w:id="17"/>
     </w:p>
     <w:p>
       <w:pPr>
@@ -12520,7 +12492,7 @@
           </mc:Choice>
           <mc:Fallback>
             <w:pict>
-              <v:shape w14:anchorId="7F0D8DC9" id="Łącznik prosty ze strzałką 407" o:spid="_x0000_s1026" type="#_x0000_t32" style="position:absolute;margin-left:74.25pt;margin-top:104.45pt;width:42.75pt;height:10.5pt;flip:x y;z-index:251828736;visibility:visible;mso-wrap-style:square;mso-width-percent:0;mso-height-percent:0;mso-wrap-distance-left:9pt;mso-wrap-distance-top:0;mso-wrap-distance-right:9pt;mso-wrap-distance-bottom:0;mso-position-horizontal:absolute;mso-position-horizontal-relative:text;mso-position-vertical:absolute;mso-position-vertical-relative:text;mso-width-percent:0;mso-height-percent:0;mso-width-relative:margin;mso-height-relative:margin" o:gfxdata="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" strokecolor="#00b050">
+              <v:shape w14:anchorId="6A33403B" id="Łącznik prosty ze strzałką 407" o:spid="_x0000_s1026" type="#_x0000_t32" style="position:absolute;margin-left:74.25pt;margin-top:104.45pt;width:42.75pt;height:10.5pt;flip:x y;z-index:251828736;visibility:visible;mso-wrap-style:square;mso-width-percent:0;mso-height-percent:0;mso-wrap-distance-left:9pt;mso-wrap-distance-top:0;mso-wrap-distance-right:9pt;mso-wrap-distance-bottom:0;mso-position-horizontal:absolute;mso-position-horizontal-relative:text;mso-position-vertical:absolute;mso-position-vertical-relative:text;mso-width-percent:0;mso-height-percent:0;mso-width-relative:margin;mso-height-relative:margin" o:gfxdata="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" strokecolor="#00b050">
                 <v:stroke endarrow="block"/>
               </v:shape>
             </w:pict>
@@ -12592,7 +12564,7 @@
           </mc:Choice>
           <mc:Fallback>
             <w:pict>
-              <v:shape w14:anchorId="49E6BF37" id="Łącznik prosty ze strzałką 406" o:spid="_x0000_s1026" type="#_x0000_t32" style="position:absolute;margin-left:37.25pt;margin-top:126.2pt;width:3.6pt;height:31.5pt;flip:x y;z-index:251826688;visibility:visible;mso-wrap-style:square;mso-width-percent:0;mso-height-percent:0;mso-wrap-distance-left:9pt;mso-wrap-distance-top:0;mso-wrap-distance-right:9pt;mso-wrap-distance-bottom:0;mso-position-horizontal:absolute;mso-position-horizontal-relative:text;mso-position-vertical:absolute;mso-position-vertical-relative:text;mso-width-percent:0;mso-height-percent:0;mso-width-relative:margin;mso-height-relative:margin" o:gfxdata="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" strokecolor="#00b050">
+              <v:shape w14:anchorId="209A617B" id="Łącznik prosty ze strzałką 406" o:spid="_x0000_s1026" type="#_x0000_t32" style="position:absolute;margin-left:37.25pt;margin-top:126.2pt;width:3.6pt;height:31.5pt;flip:x y;z-index:251826688;visibility:visible;mso-wrap-style:square;mso-width-percent:0;mso-height-percent:0;mso-wrap-distance-left:9pt;mso-wrap-distance-top:0;mso-wrap-distance-right:9pt;mso-wrap-distance-bottom:0;mso-position-horizontal:absolute;mso-position-horizontal-relative:text;mso-position-vertical:absolute;mso-position-vertical-relative:text;mso-width-percent:0;mso-height-percent:0;mso-width-relative:margin;mso-height-relative:margin" o:gfxdata="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" strokecolor="#00b050">
                 <v:stroke endarrow="block"/>
               </v:shape>
             </w:pict>
@@ -17355,7 +17327,7 @@
 </file>
 
 <file path=customXml/itemProps3.xml><?xml version="1.0" encoding="utf-8"?>
-<ds:datastoreItem xmlns:ds="http://schemas.openxmlformats.org/officeDocument/2006/customXml" ds:itemID="{1EA1C2D9-57DF-48C5-833E-4906AAF4049E}">
+<ds:datastoreItem xmlns:ds="http://schemas.openxmlformats.org/officeDocument/2006/customXml" ds:itemID="{1A561E42-39D9-4D61-A61F-7AF2D201E3BC}">
   <ds:schemaRefs>
     <ds:schemaRef ds:uri="http://schemas.openxmlformats.org/officeDocument/2006/bibliography"/>
   </ds:schemaRefs>

</xml_diff>